<commit_message>
add final_report_wyl and previous dataset
</commit_message>
<xml_diff>
--- a/presentation/transportation.docx
+++ b/presentation/transportation.docx
@@ -10,117 +10,190 @@
         <w:t>As</w:t>
       </w:r>
       <w:r>
-        <w:t xml:space="preserve"> for the situation of public transportation, we would like to discuss from two aspects, which are the intra-city transportation and the inter-city transportation. </w:t>
+        <w:t xml:space="preserve"> for the situation of public transportation, we would like to discuss from two aspects</w:t>
+      </w:r>
+      <w:r>
+        <w:rPr>
+          <w:rFonts w:hint="eastAsia"/>
+        </w:rPr>
+        <w:t>.</w:t>
       </w:r>
     </w:p>
     <w:p>
       <w:r>
-        <w:rPr>
-          <w:rFonts w:hint="eastAsia"/>
-        </w:rPr>
-        <w:t>And</w:t>
-      </w:r>
-      <w:r>
-        <w:t xml:space="preserve"> first for the intra-city part, this line chart demonstrates quarterly </w:t>
-      </w:r>
-      <w:r>
-        <w:rPr>
-          <w:rFonts w:hint="eastAsia"/>
-        </w:rPr>
-        <w:t>rider</w:t>
-      </w:r>
-      <w:r>
-        <w:t xml:space="preserve">ship in thousands from 2019-2023. And different lines represent different transportation types. We can clearly see that there is a sharp decrease in the first quarter of 2022. The same trend goes for the </w:t>
-      </w:r>
-      <w:proofErr w:type="gramStart"/>
-      <w:r>
-        <w:t>cross harbor</w:t>
-      </w:r>
-      <w:proofErr w:type="gramEnd"/>
-      <w:r>
-        <w:t xml:space="preserve"> transportation too. This phenomenon can be explained by the outbreak of COVID-19 pandemic. The confirmed cases of </w:t>
-      </w:r>
-      <w:r>
-        <w:rPr>
-          <w:rFonts w:hint="eastAsia"/>
-        </w:rPr>
-        <w:t>COVID</w:t>
-      </w:r>
-      <w:r>
-        <w:t xml:space="preserve">-19 </w:t>
-      </w:r>
-      <w:r>
-        <w:rPr>
-          <w:rFonts w:hint="eastAsia"/>
-        </w:rPr>
-        <w:t>from</w:t>
-      </w:r>
-      <w:r>
-        <w:t xml:space="preserve"> 2020-2022 </w:t>
-      </w:r>
-      <w:r>
-        <w:rPr>
-          <w:rFonts w:hint="eastAsia"/>
-        </w:rPr>
-        <w:t>b</w:t>
-      </w:r>
-      <w:r>
-        <w:t xml:space="preserve">y quarter are shown in the right side. </w:t>
-      </w:r>
-      <w:r>
-        <w:rPr>
-          <w:rFonts w:hint="eastAsia"/>
-        </w:rPr>
-        <w:t>We</w:t>
-      </w:r>
-      <w:r>
-        <w:t xml:space="preserve"> can </w:t>
-      </w:r>
-      <w:r>
-        <w:rPr>
-          <w:rFonts w:hint="eastAsia"/>
-        </w:rPr>
-        <w:t>see</w:t>
-      </w:r>
-      <w:r>
-        <w:t xml:space="preserve"> that there is a great increase of confirmed cases in the corresponding period, which is the first quarter of 2022. Besides, the confirmed cases decrease in the second quarter, then the public transportation and also the </w:t>
-      </w:r>
-      <w:proofErr w:type="gramStart"/>
-      <w:r>
-        <w:t>cross harbor</w:t>
-      </w:r>
-      <w:proofErr w:type="gramEnd"/>
-      <w:r>
-        <w:t xml:space="preserve"> transportation begin to </w:t>
-      </w:r>
-      <w:r>
-        <w:rPr>
-          <w:rFonts w:hint="eastAsia"/>
-        </w:rPr>
-        <w:t>r</w:t>
-      </w:r>
-      <w:r>
-        <w:t>ise again from this time point</w:t>
-      </w:r>
-      <w:r>
-        <w:rPr>
-          <w:rFonts w:hint="eastAsia"/>
-        </w:rPr>
-        <w:t>.</w:t>
+        <w:t xml:space="preserve"> </w:t>
       </w:r>
     </w:p>
     <w:p>
       <w:r>
-        <w:t>Then back to the recovery status of Hong Kong, we would like to compare the average ridership between 2019 and 2023. In the post-pandemic period, the public ridership is still slightly lower than that in the pre-pandemic period.</w:t>
+        <w:rPr>
+          <w:rFonts w:hint="eastAsia"/>
+        </w:rPr>
+        <w:t>And</w:t>
+      </w:r>
+      <w:r>
+        <w:t xml:space="preserve"> first for the intra-city part, this line chart demonstrates quarterly </w:t>
+      </w:r>
+      <w:r>
+        <w:rPr>
+          <w:rFonts w:hint="eastAsia"/>
+        </w:rPr>
+        <w:t>rider</w:t>
+      </w:r>
+      <w:r>
+        <w:t xml:space="preserve">ship in thousands. And different lines represent different transportation types. We can clearly see that there is a sharp decrease in the first quarter of 2022. </w:t>
+      </w:r>
+      <w:r>
+        <w:rPr>
+          <w:highlight w:val="yellow"/>
+        </w:rPr>
+        <w:t>The same trend goes for</w:t>
+      </w:r>
+      <w:r>
+        <w:t xml:space="preserve"> the </w:t>
+      </w:r>
+      <w:proofErr w:type="gramStart"/>
+      <w:r>
+        <w:t>cross harbor</w:t>
+      </w:r>
+      <w:proofErr w:type="gramEnd"/>
+      <w:r>
+        <w:t xml:space="preserve"> transportation too. This phenomenon can be explained by the outbreak of COVID-19 pandemic. The</w:t>
+      </w:r>
+      <w:r>
+        <w:t xml:space="preserve"> </w:t>
+      </w:r>
+      <w:r>
+        <w:rPr>
+          <w:rFonts w:hint="eastAsia"/>
+        </w:rPr>
+        <w:t>chart</w:t>
+      </w:r>
+      <w:r>
+        <w:t xml:space="preserve"> about</w:t>
+      </w:r>
+      <w:r>
+        <w:t xml:space="preserve"> confirmed case </w:t>
+      </w:r>
+      <w:r>
+        <w:t>is</w:t>
+      </w:r>
+      <w:r>
+        <w:t xml:space="preserve"> shown in the right side. </w:t>
+      </w:r>
+      <w:r>
+        <w:rPr>
+          <w:rFonts w:hint="eastAsia"/>
+        </w:rPr>
+        <w:t>We</w:t>
+      </w:r>
+      <w:r>
+        <w:t xml:space="preserve"> can </w:t>
+      </w:r>
+      <w:r>
+        <w:rPr>
+          <w:rFonts w:hint="eastAsia"/>
+        </w:rPr>
+        <w:t>see</w:t>
+      </w:r>
+      <w:r>
+        <w:t xml:space="preserve"> that there is </w:t>
+      </w:r>
+      <w:r>
+        <w:t xml:space="preserve">also </w:t>
+      </w:r>
+      <w:r>
+        <w:t>a great increase</w:t>
+      </w:r>
+      <w:r>
+        <w:t xml:space="preserve"> </w:t>
+      </w:r>
+      <w:r>
+        <w:t xml:space="preserve">in the corresponding period. </w:t>
+      </w:r>
+      <w:r>
+        <w:t>Then</w:t>
+      </w:r>
+      <w:r>
+        <w:t xml:space="preserve">, the </w:t>
+      </w:r>
+      <w:r>
+        <w:t>data</w:t>
+      </w:r>
+      <w:r>
+        <w:t xml:space="preserve"> decrea</w:t>
+      </w:r>
+      <w:r>
+        <w:t>s</w:t>
+      </w:r>
+      <w:r>
+        <w:t>e</w:t>
+      </w:r>
+      <w:r>
+        <w:t>s</w:t>
+      </w:r>
+      <w:r>
+        <w:t xml:space="preserve"> in the second quarter, </w:t>
+      </w:r>
+      <w:r>
+        <w:t>and</w:t>
+      </w:r>
+      <w:r>
+        <w:t xml:space="preserve"> the</w:t>
+      </w:r>
+      <w:r>
+        <w:t xml:space="preserve"> intra-city</w:t>
+      </w:r>
+      <w:r>
+        <w:t xml:space="preserve"> transportation</w:t>
+      </w:r>
+      <w:r>
+        <w:t xml:space="preserve"> also</w:t>
+      </w:r>
+      <w:r>
+        <w:t xml:space="preserve"> begin</w:t>
+      </w:r>
+      <w:r>
+        <w:t>s</w:t>
+      </w:r>
+      <w:r>
+        <w:t xml:space="preserve"> to </w:t>
+      </w:r>
+      <w:r>
+        <w:rPr>
+          <w:rFonts w:hint="eastAsia"/>
+        </w:rPr>
+        <w:t>r</w:t>
+      </w:r>
+      <w:r>
+        <w:t>ise again from this time point</w:t>
+      </w:r>
+      <w:r>
+        <w:rPr>
+          <w:rFonts w:hint="eastAsia"/>
+        </w:rPr>
+        <w:t>.</w:t>
+      </w:r>
+    </w:p>
+    <w:p>
+      <w:r>
+        <w:t>Now</w:t>
+      </w:r>
+      <w:r>
+        <w:t xml:space="preserve"> back to the recovery status of Hong Kong, we would like to compare the average ridership between 2019 and 2023. </w:t>
+      </w:r>
+      <w:r>
+        <w:rPr>
+          <w:highlight w:val="yellow"/>
+        </w:rPr>
+        <w:t>In the post-pandemic period</w:t>
+      </w:r>
+      <w:r>
+        <w:t>, the public ridership is still slightly lower than that in the pre-pandemic period.</w:t>
       </w:r>
     </w:p>
     <w:p/>
     <w:p>
-      <w:pPr>
-        <w:rPr>
-          <w:rFonts w:hint="eastAsia"/>
-        </w:rPr>
-      </w:pPr>
       <w:r>
         <w:rPr>
           <w:rFonts w:hint="eastAsia"/>
@@ -136,7 +209,7 @@
       </w:r>
       <w:proofErr w:type="gramEnd"/>
       <w:r>
-        <w:t xml:space="preserve"> show control points transportation from 2019 to 2023. </w:t>
+        <w:t xml:space="preserve"> show control points transportation. </w:t>
       </w:r>
       <w:r>
         <w:rPr>
@@ -145,7 +218,13 @@
         <w:t>And</w:t>
       </w:r>
       <w:r>
-        <w:t xml:space="preserve"> it’s apparently that from 2020 to 2022, </w:t>
+        <w:t xml:space="preserve"> it’s </w:t>
+      </w:r>
+      <w:r>
+        <w:t>obvious</w:t>
+      </w:r>
+      <w:r>
+        <w:t xml:space="preserve"> that from 2020 to 2022, </w:t>
       </w:r>
       <w:r>
         <w:rPr>
@@ -157,10 +236,7 @@
         <w:t xml:space="preserve"> is almost no ridership. This is because the government </w:t>
       </w:r>
       <w:r>
-        <w:rPr>
-          <w:rFonts w:hint="eastAsia"/>
-        </w:rPr>
-        <w:t>implemented</w:t>
+        <w:t>adopted</w:t>
       </w:r>
       <w:r>
         <w:t xml:space="preserve"> a </w:t>
@@ -172,16 +248,16 @@
         <w:t>v</w:t>
       </w:r>
       <w:r>
-        <w:t xml:space="preserve">ery strict policy about passing the port. Then for the comparison between 2019 </w:t>
-      </w:r>
-      <w:r>
-        <w:rPr>
-          <w:rFonts w:hint="eastAsia"/>
-        </w:rPr>
-        <w:t>and</w:t>
-      </w:r>
-      <w:r>
-        <w:t xml:space="preserve"> 2023</w:t>
+        <w:t>ery strict policy about passing the port. Then for the</w:t>
+      </w:r>
+      <w:r>
+        <w:t xml:space="preserve"> inter-city transportation recovery </w:t>
+      </w:r>
+      <w:r>
+        <w:rPr>
+          <w:highlight w:val="yellow"/>
+        </w:rPr>
+        <w:t>before and after pandemic</w:t>
       </w:r>
       <w:r>
         <w:rPr>
@@ -190,7 +266,16 @@
         <w:t>，w</w:t>
       </w:r>
       <w:r>
-        <w:t xml:space="preserve">e can see that the inter-city transportation now is still obviously lower than that in 2019. </w:t>
+        <w:t xml:space="preserve">e can see that the </w:t>
+      </w:r>
+      <w:r>
+        <w:t>ridership</w:t>
+      </w:r>
+      <w:r>
+        <w:t xml:space="preserve"> now is obviously lower than that in 2019. </w:t>
+      </w:r>
+      <w:r>
+        <w:t xml:space="preserve">The recovery is worse than that of the intra-city transportation. </w:t>
       </w:r>
       <w:r>
         <w:rPr>

</xml_diff>